<commit_message>
updated word doc and data.R
</commit_message>
<xml_diff>
--- a/0_DataPreparation/variables summary before and after tibble.docx
+++ b/0_DataPreparation/variables summary before and after tibble.docx
@@ -3627,6 +3627,581 @@
         <w:t xml:space="preserve"> Wochenende               0    0    </w:t>
       </w:r>
     </w:p>
+    <w:p/>
+    <w:tbl>
+      <w:tblPr>
+        <w:tblStyle w:val="Tabellenraster"/>
+        <w:tblW w:w="9209" w:type="dxa"/>
+        <w:tblLook w:val="04A0" w:firstRow="1" w:lastRow="0" w:firstColumn="1" w:lastColumn="0" w:noHBand="0" w:noVBand="1"/>
+      </w:tblPr>
+      <w:tblGrid>
+        <w:gridCol w:w="1997"/>
+        <w:gridCol w:w="1165"/>
+        <w:gridCol w:w="1282"/>
+        <w:gridCol w:w="4765"/>
+      </w:tblGrid>
+      <w:tr>
+        <w:tc>
+          <w:tcPr>
+            <w:tcW w:w="1997" w:type="dxa"/>
+          </w:tcPr>
+          <w:p>
+            <w:proofErr w:type="spellStart"/>
+            <w:r>
+              <w:lastRenderedPageBreak/>
+              <w:t>test</w:t>
+            </w:r>
+            <w:proofErr w:type="spellEnd"/>
+          </w:p>
+          <w:p>
+            <w:r>
+              <w:t>(WG 1-5)</w:t>
+            </w:r>
+          </w:p>
+          <w:p>
+            <w:r>
+              <w:t>WG 6</w:t>
+            </w:r>
+          </w:p>
+          <w:p>
+            <w:pPr>
+              <w:rPr>
+                <w:color w:val="0070C0"/>
+              </w:rPr>
+            </w:pPr>
+            <w:r>
+              <w:rPr>
+                <w:color w:val="0070C0"/>
+              </w:rPr>
+              <w:t>Variables:</w:t>
+            </w:r>
+          </w:p>
+          <w:p>
+            <w:proofErr w:type="spellStart"/>
+            <w:r>
+              <w:rPr>
+                <w:color w:val="0070C0"/>
+              </w:rPr>
+              <w:t>Id</w:t>
+            </w:r>
+            <w:proofErr w:type="spellEnd"/>
+            <w:r>
+              <w:rPr>
+                <w:color w:val="0070C0"/>
+              </w:rPr>
+              <w:t>, Datum, WG, Umsatz</w:t>
+            </w:r>
+          </w:p>
+        </w:tc>
+        <w:tc>
+          <w:tcPr>
+            <w:tcW w:w="1165" w:type="dxa"/>
+          </w:tcPr>
+          <w:p/>
+          <w:p>
+            <w:r>
+              <w:t>1.</w:t>
+            </w:r>
+            <w:r>
+              <w:t>8</w:t>
+            </w:r>
+            <w:r>
+              <w:t>.201</w:t>
+            </w:r>
+            <w:r>
+              <w:t>8</w:t>
+            </w:r>
+          </w:p>
+          <w:p>
+            <w:r>
+              <w:t>1.</w:t>
+            </w:r>
+            <w:r>
+              <w:t>11</w:t>
+            </w:r>
+            <w:r>
+              <w:t>.201</w:t>
+            </w:r>
+            <w:r>
+              <w:t>8</w:t>
+            </w:r>
+          </w:p>
+        </w:tc>
+        <w:tc>
+          <w:tcPr>
+            <w:tcW w:w="1282" w:type="dxa"/>
+          </w:tcPr>
+          <w:p/>
+          <w:p>
+            <w:r>
+              <w:t>3</w:t>
+            </w:r>
+            <w:r>
+              <w:t>0</w:t>
+            </w:r>
+            <w:r>
+              <w:t>.7.</w:t>
+            </w:r>
+            <w:r>
+              <w:t>2019</w:t>
+            </w:r>
+          </w:p>
+          <w:p>
+            <w:pPr>
+              <w:spacing w:after="160" w:line="259" w:lineRule="auto"/>
+            </w:pPr>
+            <w:r>
+              <w:t>2</w:t>
+            </w:r>
+            <w:r>
+              <w:t>8</w:t>
+            </w:r>
+            <w:r>
+              <w:t>.12.201</w:t>
+            </w:r>
+            <w:r>
+              <w:t>8</w:t>
+            </w:r>
+          </w:p>
+        </w:tc>
+        <w:tc>
+          <w:tcPr>
+            <w:tcW w:w="4765" w:type="dxa"/>
+          </w:tcPr>
+          <w:p>
+            <w:pPr>
+              <w:pStyle w:val="HTMLVorformatiert"/>
+              <w:shd w:val="clear" w:color="auto" w:fill="1C1C1C"/>
+              <w:wordWrap w:val="0"/>
+              <w:rPr>
+                <w:rStyle w:val="gnvwddmdd3b"/>
+                <w:rFonts w:ascii="Lucida Console" w:eastAsiaTheme="majorEastAsia" w:hAnsi="Lucida Console"/>
+                <w:color w:val="FC803A"/>
+              </w:rPr>
+            </w:pPr>
+            <w:r>
+              <w:rPr>
+                <w:rStyle w:val="gnvwddmde4b"/>
+                <w:rFonts w:ascii="Lucida Console" w:eastAsiaTheme="majorEastAsia" w:hAnsi="Lucida Console"/>
+                <w:color w:val="FC803A"/>
+              </w:rPr>
+              <w:t xml:space="preserve">&gt; </w:t>
+            </w:r>
+            <w:proofErr w:type="spellStart"/>
+            <w:r>
+              <w:rPr>
+                <w:rStyle w:val="gnvwddmdd3b"/>
+                <w:rFonts w:ascii="Lucida Console" w:eastAsiaTheme="majorEastAsia" w:hAnsi="Lucida Console"/>
+                <w:color w:val="FC803A"/>
+              </w:rPr>
+              <w:t>miss_var_summary</w:t>
+            </w:r>
+            <w:proofErr w:type="spellEnd"/>
+            <w:r>
+              <w:rPr>
+                <w:rStyle w:val="gnvwddmdd3b"/>
+                <w:rFonts w:ascii="Lucida Console" w:eastAsiaTheme="majorEastAsia" w:hAnsi="Lucida Console"/>
+                <w:color w:val="FC803A"/>
+              </w:rPr>
+              <w:t>(</w:t>
+            </w:r>
+            <w:proofErr w:type="spellStart"/>
+            <w:r>
+              <w:rPr>
+                <w:rStyle w:val="gnvwddmdd3b"/>
+                <w:rFonts w:ascii="Lucida Console" w:eastAsiaTheme="majorEastAsia" w:hAnsi="Lucida Console"/>
+                <w:color w:val="FC803A"/>
+              </w:rPr>
+              <w:t>test_id</w:t>
+            </w:r>
+            <w:proofErr w:type="spellEnd"/>
+            <w:r>
+              <w:rPr>
+                <w:rStyle w:val="gnvwddmdd3b"/>
+                <w:rFonts w:ascii="Lucida Console" w:eastAsiaTheme="majorEastAsia" w:hAnsi="Lucida Console"/>
+                <w:color w:val="FC803A"/>
+              </w:rPr>
+              <w:t>)</w:t>
+            </w:r>
+          </w:p>
+          <w:p>
+            <w:pPr>
+              <w:pStyle w:val="HTMLVorformatiert"/>
+              <w:shd w:val="clear" w:color="auto" w:fill="1C1C1C"/>
+              <w:wordWrap w:val="0"/>
+              <w:rPr>
+                <w:rStyle w:val="gnvwddmdn3b"/>
+                <w:rFonts w:ascii="Lucida Console" w:eastAsiaTheme="majorEastAsia" w:hAnsi="Lucida Console"/>
+                <w:color w:val="E6E1DC"/>
+                <w:bdr w:val="none" w:sz="0" w:space="0" w:color="auto" w:frame="1"/>
+              </w:rPr>
+            </w:pPr>
+            <w:r>
+              <w:rPr>
+                <w:rStyle w:val="gnvwddmdn3b"/>
+                <w:rFonts w:ascii="Lucida Console" w:eastAsiaTheme="majorEastAsia" w:hAnsi="Lucida Console"/>
+                <w:color w:val="949494"/>
+                <w:bdr w:val="none" w:sz="0" w:space="0" w:color="auto" w:frame="1"/>
+              </w:rPr>
+              <w:t xml:space="preserve"># A </w:t>
+            </w:r>
+            <w:proofErr w:type="spellStart"/>
+            <w:r>
+              <w:rPr>
+                <w:rStyle w:val="gnvwddmdn3b"/>
+                <w:rFonts w:ascii="Lucida Console" w:eastAsiaTheme="majorEastAsia" w:hAnsi="Lucida Console"/>
+                <w:color w:val="949494"/>
+                <w:bdr w:val="none" w:sz="0" w:space="0" w:color="auto" w:frame="1"/>
+              </w:rPr>
+              <w:t>tibble</w:t>
+            </w:r>
+            <w:proofErr w:type="spellEnd"/>
+            <w:r>
+              <w:rPr>
+                <w:rStyle w:val="gnvwddmdn3b"/>
+                <w:rFonts w:ascii="Lucida Console" w:eastAsiaTheme="majorEastAsia" w:hAnsi="Lucida Console"/>
+                <w:color w:val="949494"/>
+                <w:bdr w:val="none" w:sz="0" w:space="0" w:color="auto" w:frame="1"/>
+              </w:rPr>
+              <w:t>: 3 × 3</w:t>
+            </w:r>
+          </w:p>
+          <w:p>
+            <w:pPr>
+              <w:pStyle w:val="HTMLVorformatiert"/>
+              <w:shd w:val="clear" w:color="auto" w:fill="1C1C1C"/>
+              <w:wordWrap w:val="0"/>
+              <w:rPr>
+                <w:rStyle w:val="gnvwddmdn3b"/>
+                <w:rFonts w:ascii="Lucida Console" w:eastAsiaTheme="majorEastAsia" w:hAnsi="Lucida Console"/>
+                <w:color w:val="E6E1DC"/>
+                <w:bdr w:val="none" w:sz="0" w:space="0" w:color="auto" w:frame="1"/>
+              </w:rPr>
+            </w:pPr>
+            <w:r>
+              <w:rPr>
+                <w:rStyle w:val="gnvwddmdn3b"/>
+                <w:rFonts w:ascii="Lucida Console" w:eastAsiaTheme="majorEastAsia" w:hAnsi="Lucida Console"/>
+                <w:color w:val="E6E1DC"/>
+                <w:bdr w:val="none" w:sz="0" w:space="0" w:color="auto" w:frame="1"/>
+              </w:rPr>
+              <w:t xml:space="preserve">  variable    </w:t>
+            </w:r>
+            <w:proofErr w:type="spellStart"/>
+            <w:r>
+              <w:rPr>
+                <w:rStyle w:val="gnvwddmdn3b"/>
+                <w:rFonts w:ascii="Lucida Console" w:eastAsiaTheme="majorEastAsia" w:hAnsi="Lucida Console"/>
+                <w:color w:val="E6E1DC"/>
+                <w:bdr w:val="none" w:sz="0" w:space="0" w:color="auto" w:frame="1"/>
+              </w:rPr>
+              <w:t>n_miss</w:t>
+            </w:r>
+            <w:proofErr w:type="spellEnd"/>
+            <w:r>
+              <w:rPr>
+                <w:rStyle w:val="gnvwddmdn3b"/>
+                <w:rFonts w:ascii="Lucida Console" w:eastAsiaTheme="majorEastAsia" w:hAnsi="Lucida Console"/>
+                <w:color w:val="E6E1DC"/>
+                <w:bdr w:val="none" w:sz="0" w:space="0" w:color="auto" w:frame="1"/>
+              </w:rPr>
+              <w:t xml:space="preserve"> </w:t>
+            </w:r>
+            <w:proofErr w:type="spellStart"/>
+            <w:r>
+              <w:rPr>
+                <w:rStyle w:val="gnvwddmdn3b"/>
+                <w:rFonts w:ascii="Lucida Console" w:eastAsiaTheme="majorEastAsia" w:hAnsi="Lucida Console"/>
+                <w:color w:val="E6E1DC"/>
+                <w:bdr w:val="none" w:sz="0" w:space="0" w:color="auto" w:frame="1"/>
+              </w:rPr>
+              <w:t>pct_miss</w:t>
+            </w:r>
+            <w:proofErr w:type="spellEnd"/>
+          </w:p>
+          <w:p>
+            <w:pPr>
+              <w:pStyle w:val="HTMLVorformatiert"/>
+              <w:shd w:val="clear" w:color="auto" w:fill="1C1C1C"/>
+              <w:wordWrap w:val="0"/>
+              <w:rPr>
+                <w:rStyle w:val="gnvwddmdn3b"/>
+                <w:rFonts w:ascii="Lucida Console" w:eastAsiaTheme="majorEastAsia" w:hAnsi="Lucida Console"/>
+                <w:color w:val="E6E1DC"/>
+                <w:bdr w:val="none" w:sz="0" w:space="0" w:color="auto" w:frame="1"/>
+              </w:rPr>
+            </w:pPr>
+            <w:r>
+              <w:rPr>
+                <w:rStyle w:val="gnvwddmdn3b"/>
+                <w:rFonts w:ascii="Lucida Console" w:eastAsiaTheme="majorEastAsia" w:hAnsi="Lucida Console"/>
+                <w:color w:val="E6E1DC"/>
+                <w:bdr w:val="none" w:sz="0" w:space="0" w:color="auto" w:frame="1"/>
+              </w:rPr>
+              <w:t xml:space="preserve">  </w:t>
+            </w:r>
+            <w:r>
+              <w:rPr>
+                <w:rStyle w:val="gnvwddmdn3b"/>
+                <w:rFonts w:ascii="Lucida Console" w:eastAsiaTheme="majorEastAsia" w:hAnsi="Lucida Console"/>
+                <w:i/>
+                <w:iCs/>
+                <w:color w:val="949494"/>
+                <w:bdr w:val="none" w:sz="0" w:space="0" w:color="auto" w:frame="1"/>
+              </w:rPr>
+              <w:t>&lt;</w:t>
+            </w:r>
+            <w:proofErr w:type="spellStart"/>
+            <w:r>
+              <w:rPr>
+                <w:rStyle w:val="gnvwddmdn3b"/>
+                <w:rFonts w:ascii="Lucida Console" w:eastAsiaTheme="majorEastAsia" w:hAnsi="Lucida Console"/>
+                <w:i/>
+                <w:iCs/>
+                <w:color w:val="949494"/>
+                <w:bdr w:val="none" w:sz="0" w:space="0" w:color="auto" w:frame="1"/>
+              </w:rPr>
+              <w:t>chr</w:t>
+            </w:r>
+            <w:proofErr w:type="spellEnd"/>
+            <w:r>
+              <w:rPr>
+                <w:rStyle w:val="gnvwddmdn3b"/>
+                <w:rFonts w:ascii="Lucida Console" w:eastAsiaTheme="majorEastAsia" w:hAnsi="Lucida Console"/>
+                <w:i/>
+                <w:iCs/>
+                <w:color w:val="949494"/>
+                <w:bdr w:val="none" w:sz="0" w:space="0" w:color="auto" w:frame="1"/>
+              </w:rPr>
+              <w:t>&gt;</w:t>
+            </w:r>
+            <w:r>
+              <w:rPr>
+                <w:rStyle w:val="gnvwddmdn3b"/>
+                <w:rFonts w:ascii="Lucida Console" w:eastAsiaTheme="majorEastAsia" w:hAnsi="Lucida Console"/>
+                <w:color w:val="E6E1DC"/>
+                <w:bdr w:val="none" w:sz="0" w:space="0" w:color="auto" w:frame="1"/>
+              </w:rPr>
+              <w:t xml:space="preserve">        </w:t>
+            </w:r>
+            <w:r>
+              <w:rPr>
+                <w:rStyle w:val="gnvwddmdn3b"/>
+                <w:rFonts w:ascii="Lucida Console" w:eastAsiaTheme="majorEastAsia" w:hAnsi="Lucida Console"/>
+                <w:i/>
+                <w:iCs/>
+                <w:color w:val="949494"/>
+                <w:bdr w:val="none" w:sz="0" w:space="0" w:color="auto" w:frame="1"/>
+              </w:rPr>
+              <w:t>&lt;</w:t>
+            </w:r>
+            <w:proofErr w:type="spellStart"/>
+            <w:r>
+              <w:rPr>
+                <w:rStyle w:val="gnvwddmdn3b"/>
+                <w:rFonts w:ascii="Lucida Console" w:eastAsiaTheme="majorEastAsia" w:hAnsi="Lucida Console"/>
+                <w:i/>
+                <w:iCs/>
+                <w:color w:val="949494"/>
+                <w:bdr w:val="none" w:sz="0" w:space="0" w:color="auto" w:frame="1"/>
+              </w:rPr>
+              <w:t>int</w:t>
+            </w:r>
+            <w:proofErr w:type="spellEnd"/>
+            <w:r>
+              <w:rPr>
+                <w:rStyle w:val="gnvwddmdn3b"/>
+                <w:rFonts w:ascii="Lucida Console" w:eastAsiaTheme="majorEastAsia" w:hAnsi="Lucida Console"/>
+                <w:i/>
+                <w:iCs/>
+                <w:color w:val="949494"/>
+                <w:bdr w:val="none" w:sz="0" w:space="0" w:color="auto" w:frame="1"/>
+              </w:rPr>
+              <w:t>&gt;</w:t>
+            </w:r>
+            <w:r>
+              <w:rPr>
+                <w:rStyle w:val="gnvwddmdn3b"/>
+                <w:rFonts w:ascii="Lucida Console" w:eastAsiaTheme="majorEastAsia" w:hAnsi="Lucida Console"/>
+                <w:color w:val="E6E1DC"/>
+                <w:bdr w:val="none" w:sz="0" w:space="0" w:color="auto" w:frame="1"/>
+              </w:rPr>
+              <w:t xml:space="preserve">    </w:t>
+            </w:r>
+            <w:r>
+              <w:rPr>
+                <w:rStyle w:val="gnvwddmdn3b"/>
+                <w:rFonts w:ascii="Lucida Console" w:eastAsiaTheme="majorEastAsia" w:hAnsi="Lucida Console"/>
+                <w:i/>
+                <w:iCs/>
+                <w:color w:val="949494"/>
+                <w:bdr w:val="none" w:sz="0" w:space="0" w:color="auto" w:frame="1"/>
+              </w:rPr>
+              <w:t>&lt;</w:t>
+            </w:r>
+            <w:proofErr w:type="spellStart"/>
+            <w:r>
+              <w:rPr>
+                <w:rStyle w:val="gnvwddmdn3b"/>
+                <w:rFonts w:ascii="Lucida Console" w:eastAsiaTheme="majorEastAsia" w:hAnsi="Lucida Console"/>
+                <w:i/>
+                <w:iCs/>
+                <w:color w:val="949494"/>
+                <w:bdr w:val="none" w:sz="0" w:space="0" w:color="auto" w:frame="1"/>
+              </w:rPr>
+              <w:t>dbl</w:t>
+            </w:r>
+            <w:proofErr w:type="spellEnd"/>
+            <w:r>
+              <w:rPr>
+                <w:rStyle w:val="gnvwddmdn3b"/>
+                <w:rFonts w:ascii="Lucida Console" w:eastAsiaTheme="majorEastAsia" w:hAnsi="Lucida Console"/>
+                <w:i/>
+                <w:iCs/>
+                <w:color w:val="949494"/>
+                <w:bdr w:val="none" w:sz="0" w:space="0" w:color="auto" w:frame="1"/>
+              </w:rPr>
+              <w:t>&gt;</w:t>
+            </w:r>
+          </w:p>
+          <w:p>
+            <w:pPr>
+              <w:pStyle w:val="HTMLVorformatiert"/>
+              <w:shd w:val="clear" w:color="auto" w:fill="1C1C1C"/>
+              <w:wordWrap w:val="0"/>
+              <w:rPr>
+                <w:rStyle w:val="gnvwddmdn3b"/>
+                <w:rFonts w:ascii="Lucida Console" w:eastAsiaTheme="majorEastAsia" w:hAnsi="Lucida Console"/>
+                <w:color w:val="E6E1DC"/>
+                <w:bdr w:val="none" w:sz="0" w:space="0" w:color="auto" w:frame="1"/>
+              </w:rPr>
+            </w:pPr>
+            <w:r>
+              <w:rPr>
+                <w:rStyle w:val="gnvwddmdn3b"/>
+                <w:rFonts w:ascii="Lucida Console" w:eastAsiaTheme="majorEastAsia" w:hAnsi="Lucida Console"/>
+                <w:color w:val="BCBCBC"/>
+                <w:bdr w:val="none" w:sz="0" w:space="0" w:color="auto" w:frame="1"/>
+              </w:rPr>
+              <w:t>1</w:t>
+            </w:r>
+            <w:r>
+              <w:rPr>
+                <w:rStyle w:val="gnvwddmdn3b"/>
+                <w:rFonts w:ascii="Lucida Console" w:eastAsiaTheme="majorEastAsia" w:hAnsi="Lucida Console"/>
+                <w:color w:val="E6E1DC"/>
+                <w:bdr w:val="none" w:sz="0" w:space="0" w:color="auto" w:frame="1"/>
+              </w:rPr>
+              <w:t xml:space="preserve"> </w:t>
+            </w:r>
+            <w:proofErr w:type="spellStart"/>
+            <w:r>
+              <w:rPr>
+                <w:rStyle w:val="gnvwddmdn3b"/>
+                <w:rFonts w:ascii="Lucida Console" w:eastAsiaTheme="majorEastAsia" w:hAnsi="Lucida Console"/>
+                <w:color w:val="E6E1DC"/>
+                <w:bdr w:val="none" w:sz="0" w:space="0" w:color="auto" w:frame="1"/>
+              </w:rPr>
+              <w:t>id</w:t>
+            </w:r>
+            <w:proofErr w:type="spellEnd"/>
+            <w:r>
+              <w:rPr>
+                <w:rStyle w:val="gnvwddmdn3b"/>
+                <w:rFonts w:ascii="Lucida Console" w:eastAsiaTheme="majorEastAsia" w:hAnsi="Lucida Console"/>
+                <w:color w:val="E6E1DC"/>
+                <w:bdr w:val="none" w:sz="0" w:space="0" w:color="auto" w:frame="1"/>
+              </w:rPr>
+              <w:t xml:space="preserve">               0        0</w:t>
+            </w:r>
+          </w:p>
+          <w:p>
+            <w:pPr>
+              <w:pStyle w:val="HTMLVorformatiert"/>
+              <w:shd w:val="clear" w:color="auto" w:fill="1C1C1C"/>
+              <w:wordWrap w:val="0"/>
+              <w:rPr>
+                <w:rStyle w:val="gnvwddmdn3b"/>
+                <w:rFonts w:ascii="Lucida Console" w:eastAsiaTheme="majorEastAsia" w:hAnsi="Lucida Console"/>
+                <w:color w:val="E6E1DC"/>
+                <w:bdr w:val="none" w:sz="0" w:space="0" w:color="auto" w:frame="1"/>
+              </w:rPr>
+            </w:pPr>
+            <w:r>
+              <w:rPr>
+                <w:rStyle w:val="gnvwddmdn3b"/>
+                <w:rFonts w:ascii="Lucida Console" w:eastAsiaTheme="majorEastAsia" w:hAnsi="Lucida Console"/>
+                <w:color w:val="BCBCBC"/>
+                <w:bdr w:val="none" w:sz="0" w:space="0" w:color="auto" w:frame="1"/>
+              </w:rPr>
+              <w:t>2</w:t>
+            </w:r>
+            <w:r>
+              <w:rPr>
+                <w:rStyle w:val="gnvwddmdn3b"/>
+                <w:rFonts w:ascii="Lucida Console" w:eastAsiaTheme="majorEastAsia" w:hAnsi="Lucida Console"/>
+                <w:color w:val="E6E1DC"/>
+                <w:bdr w:val="none" w:sz="0" w:space="0" w:color="auto" w:frame="1"/>
+              </w:rPr>
+              <w:t xml:space="preserve"> Datum            0        0</w:t>
+            </w:r>
+          </w:p>
+          <w:p>
+            <w:pPr>
+              <w:pStyle w:val="HTMLVorformatiert"/>
+              <w:shd w:val="clear" w:color="auto" w:fill="1C1C1C"/>
+              <w:wordWrap w:val="0"/>
+              <w:rPr>
+                <w:rFonts w:ascii="Lucida Console" w:hAnsi="Lucida Console"/>
+                <w:color w:val="E6E1DC"/>
+              </w:rPr>
+            </w:pPr>
+            <w:r>
+              <w:rPr>
+                <w:rStyle w:val="gnvwddmdn3b"/>
+                <w:rFonts w:ascii="Lucida Console" w:eastAsiaTheme="majorEastAsia" w:hAnsi="Lucida Console"/>
+                <w:color w:val="BCBCBC"/>
+                <w:bdr w:val="none" w:sz="0" w:space="0" w:color="auto" w:frame="1"/>
+              </w:rPr>
+              <w:t>3</w:t>
+            </w:r>
+            <w:r>
+              <w:rPr>
+                <w:rStyle w:val="gnvwddmdn3b"/>
+                <w:rFonts w:ascii="Lucida Console" w:eastAsiaTheme="majorEastAsia" w:hAnsi="Lucida Console"/>
+                <w:color w:val="E6E1DC"/>
+                <w:bdr w:val="none" w:sz="0" w:space="0" w:color="auto" w:frame="1"/>
+              </w:rPr>
+              <w:t xml:space="preserve"> Warengruppe      0        0</w:t>
+            </w:r>
+          </w:p>
+          <w:p>
+            <w:pPr>
+              <w:shd w:val="clear" w:color="auto" w:fill="1C1C1C"/>
+              <w:tabs>
+                <w:tab w:val="left" w:pos="916"/>
+                <w:tab w:val="left" w:pos="1832"/>
+                <w:tab w:val="left" w:pos="2748"/>
+                <w:tab w:val="left" w:pos="3664"/>
+                <w:tab w:val="left" w:pos="4580"/>
+                <w:tab w:val="left" w:pos="5496"/>
+                <w:tab w:val="left" w:pos="6412"/>
+                <w:tab w:val="left" w:pos="7328"/>
+                <w:tab w:val="left" w:pos="8244"/>
+                <w:tab w:val="left" w:pos="9160"/>
+                <w:tab w:val="left" w:pos="10076"/>
+                <w:tab w:val="left" w:pos="10992"/>
+                <w:tab w:val="left" w:pos="11908"/>
+                <w:tab w:val="left" w:pos="12824"/>
+                <w:tab w:val="left" w:pos="13740"/>
+                <w:tab w:val="left" w:pos="14656"/>
+              </w:tabs>
+              <w:wordWrap w:val="0"/>
+            </w:pPr>
+          </w:p>
+        </w:tc>
+      </w:tr>
+    </w:tbl>
     <w:p/>
     <w:sectPr>
       <w:pgSz w:w="11906" w:h="16838"/>
@@ -4241,7 +4816,6 @@
   <w:style w:type="character" w:default="1" w:styleId="Absatz-Standardschriftart">
     <w:name w:val="Default Paragraph Font"/>
     <w:uiPriority w:val="1"/>
-    <w:semiHidden/>
     <w:unhideWhenUsed/>
   </w:style>
   <w:style w:type="table" w:default="1" w:styleId="NormaleTabelle">

</xml_diff>